<commit_message>
homescreen toegevoegd & logo aangepast
</commit_message>
<xml_diff>
--- a/Animate Gokart filmpje/Wat moet er nog gebeuren voor animate.docx
+++ b/Animate Gokart filmpje/Wat moet er nog gebeuren voor animate.docx
@@ -3,6 +3,11 @@
 <w:document xmlns:wpc="http://schemas.microsoft.com/office/word/2010/wordprocessingCanvas" xmlns:cx="http://schemas.microsoft.com/office/drawing/2014/chartex" xmlns:cx1="http://schemas.microsoft.com/office/drawing/2015/9/8/chartex" xmlns:cx2="http://schemas.microsoft.com/office/drawing/2015/10/21/chartex" xmlns:cx3="http://schemas.microsoft.com/office/drawing/2016/5/9/chartex" xmlns:cx4="http://schemas.microsoft.com/office/drawing/2016/5/10/chartex" xmlns:cx5="http://schemas.microsoft.com/office/drawing/2016/5/11/chartex" xmlns:cx6="http://schemas.microsoft.com/office/drawing/2016/5/12/chartex" xmlns:cx7="http://schemas.microsoft.com/office/drawing/2016/5/13/chartex" xmlns:cx8="http://schemas.microsoft.com/office/drawing/2016/5/14/chartex" xmlns:mc="http://schemas.openxmlformats.org/markup-compatibility/2006" xmlns:aink="http://schemas.microsoft.com/office/drawing/2016/ink" xmlns:am3d="http://schemas.microsoft.com/office/drawing/2017/model3d" xmlns:o="urn:schemas-microsoft-com:office:office" xmlns:r="http://schemas.openxmlformats.org/officeDocument/2006/relationships" xmlns:m="http://schemas.openxmlformats.org/officeDocument/2006/math" xmlns:v="urn:schemas-microsoft-com:vml" xmlns:wp14="http://schemas.microsoft.com/office/word/2010/wordprocessingDrawing" xmlns:wp="http://schemas.openxmlformats.org/drawingml/2006/wordprocessingDrawing" xmlns:w10="urn:schemas-microsoft-com:office:word" xmlns:w="http://schemas.openxmlformats.org/wordprocessingml/2006/main" xmlns:w14="http://schemas.microsoft.com/office/word/2010/wordml" xmlns:w15="http://schemas.microsoft.com/office/word/2012/wordml" xmlns:w16cid="http://schemas.microsoft.com/office/word/2016/wordml/cid" xmlns:w16se="http://schemas.microsoft.com/office/word/2015/wordml/symex" xmlns:wpg="http://schemas.microsoft.com/office/word/2010/wordprocessingGroup" xmlns:wpi="http://schemas.microsoft.com/office/word/2010/wordprocessingInk" xmlns:wne="http://schemas.microsoft.com/office/word/2006/wordml" xmlns:wps="http://schemas.microsoft.com/office/word/2010/wordprocessingShape" mc:Ignorable="w14 w15 w16se w16cid wp14">
   <w:body>
     <w:p>
+      <w:r>
+        <w:t xml:space="preserve"> </w:t>
+      </w:r>
+      <w:bookmarkStart w:id="0" w:name="_GoBack"/>
+      <w:bookmarkEnd w:id="0"/>
       <w:r>
         <w:t>Wat moet er nog gebeuren v</w:t>
       </w:r>
@@ -125,12 +130,7 @@
         <w:t>r</w:t>
       </w:r>
       <w:r>
-        <w:t>d</w:t>
-      </w:r>
-      <w:bookmarkStart w:id="0" w:name="_GoBack"/>
-      <w:bookmarkEnd w:id="0"/>
-      <w:r>
-        <w:t xml:space="preserve">er aan Casper als hij opmerkingen heeft over wat misschien makkelijk beter kan </w:t>
+        <w:t xml:space="preserve">der aan Casper als hij opmerkingen heeft over wat misschien makkelijk beter kan </w:t>
       </w:r>
     </w:p>
     <w:sectPr>

</xml_diff>

<commit_message>
Hardware page and subpages added
</commit_message>
<xml_diff>
--- a/Animate Gokart filmpje/Wat moet er nog gebeuren voor animate.docx
+++ b/Animate Gokart filmpje/Wat moet er nog gebeuren voor animate.docx
@@ -6,8 +6,6 @@
       <w:r>
         <w:t xml:space="preserve"> </w:t>
       </w:r>
-      <w:bookmarkStart w:id="0" w:name="_GoBack"/>
-      <w:bookmarkEnd w:id="0"/>
       <w:r>
         <w:t>Wat moet er nog gebeuren v</w:t>
       </w:r>
@@ -58,43 +56,6 @@
       <w:proofErr w:type="spellEnd"/>
       <w:r>
         <w:t xml:space="preserve"> </w:t>
-      </w:r>
-    </w:p>
-    <w:p>
-      <w:pPr>
-        <w:pStyle w:val="Lijstalinea"/>
-        <w:numPr>
-          <w:ilvl w:val="0"/>
-          <w:numId w:val="1"/>
-        </w:numPr>
-      </w:pPr>
-      <w:r>
-        <w:t xml:space="preserve">Hardware en onderdelen net zo iets als die van </w:t>
-      </w:r>
-      <w:proofErr w:type="spellStart"/>
-      <w:r>
-        <w:t>planty</w:t>
-      </w:r>
-      <w:proofErr w:type="spellEnd"/>
-    </w:p>
-    <w:p>
-      <w:pPr>
-        <w:pStyle w:val="Lijstalinea"/>
-        <w:numPr>
-          <w:ilvl w:val="0"/>
-          <w:numId w:val="1"/>
-        </w:numPr>
-      </w:pPr>
-      <w:r>
-        <w:t xml:space="preserve">Audio fix -&gt; als er op home of pauze word gedrukt gaat het audio fragment door als hier een fix kon worden gevonden </w:t>
-      </w:r>
-      <w:proofErr w:type="spellStart"/>
-      <w:r>
-        <w:t>Plany</w:t>
-      </w:r>
-      <w:proofErr w:type="spellEnd"/>
-      <w:r>
-        <w:t xml:space="preserve"> heeft het wel zou je als voorbeeld kunnen gebruiken </w:t>
       </w:r>
     </w:p>
     <w:p>
@@ -112,8 +73,16 @@
         <w:rPr>
           <w:strike/>
         </w:rPr>
-        <w:t>Fix home button -&gt; de home button doet wat hij moet doen maar als je er over heen gaat wordt het pijltje geen hand met wijsvinger. Als je het niet begrijpt kijk dan naar de Play/pauze knop en vergelijk wat er gebeurt met je pijltje</w:t>
-      </w:r>
+        <w:t xml:space="preserve">Hardware en onderdelen net zo iets als die van </w:t>
+      </w:r>
+      <w:proofErr w:type="spellStart"/>
+      <w:r>
+        <w:rPr>
+          <w:strike/>
+        </w:rPr>
+        <w:t>planty</w:t>
+      </w:r>
+      <w:proofErr w:type="spellEnd"/>
     </w:p>
     <w:p>
       <w:pPr>
@@ -124,13 +93,56 @@
         </w:numPr>
       </w:pPr>
       <w:r>
+        <w:t xml:space="preserve">Audio fix -&gt; als er op home of pauze word gedrukt gaat het audio fragment door als hier een fix kon worden gevonden </w:t>
+      </w:r>
+      <w:proofErr w:type="spellStart"/>
+      <w:r>
+        <w:t>Plany</w:t>
+      </w:r>
+      <w:proofErr w:type="spellEnd"/>
+      <w:r>
+        <w:t xml:space="preserve"> heeft het wel zou je als voorbeeld kunnen gebruiken </w:t>
+      </w:r>
+    </w:p>
+    <w:p>
+      <w:pPr>
+        <w:pStyle w:val="Lijstalinea"/>
+        <w:numPr>
+          <w:ilvl w:val="0"/>
+          <w:numId w:val="1"/>
+        </w:numPr>
+        <w:rPr>
+          <w:strike/>
+        </w:rPr>
+      </w:pPr>
+      <w:r>
+        <w:rPr>
+          <w:strike/>
+        </w:rPr>
+        <w:t>Fix home button -&gt; de home button doet wat hij moet doen maar als je er over heen gaat wordt het pijltje geen hand met wijsvinger. Als je het niet begrijpt kijk dan naar de Play/pauze knop en vergelijk wat er gebeurt met je pijltje</w:t>
+      </w:r>
+    </w:p>
+    <w:p>
+      <w:pPr>
+        <w:pStyle w:val="Lijstalinea"/>
+        <w:numPr>
+          <w:ilvl w:val="0"/>
+          <w:numId w:val="1"/>
+        </w:numPr>
+      </w:pPr>
+      <w:r>
         <w:t>Vraag ve</w:t>
       </w:r>
       <w:r>
         <w:t>r</w:t>
       </w:r>
       <w:r>
-        <w:t xml:space="preserve">der aan Casper als hij opmerkingen heeft over wat misschien makkelijk beter kan </w:t>
+        <w:t>der aan Casper als</w:t>
+      </w:r>
+      <w:bookmarkStart w:id="0" w:name="_GoBack"/>
+      <w:bookmarkEnd w:id="0"/>
+      <w:r>
+        <w:t xml:space="preserve"> hij opmerkingen heeft over wat misschien makkelijk beter kan </w:t>
       </w:r>
     </w:p>
     <w:sectPr>

</xml_diff>